<commit_message>
poner todos enfrentamiento y metodo getEstrellas
</commit_message>
<xml_diff>
--- a/Enfrentamientos.docx
+++ b/Enfrentamientos.docx
@@ -42,16 +42,18 @@
                 <w14:ligatures w14:val="none"/>
               </w:rPr>
             </w:pPr>
-            <w:r>
-              <w:rPr>
-                <w:rFonts w:ascii="Calibri" w:eastAsia="Times New Roman" w:hAnsi="Calibri" w:cs="Calibri"/>
-                <w:color w:val="000000"/>
-                <w:kern w:val="0"/>
-                <w:lang w:eastAsia="es-ES"/>
-                <w14:ligatures w14:val="none"/>
-              </w:rPr>
-              <w:t>Real Madrid</w:t>
-            </w:r>
+            <w:proofErr w:type="spellStart"/>
+            <w:r>
+              <w:rPr>
+                <w:rFonts w:ascii="Calibri" w:eastAsia="Times New Roman" w:hAnsi="Calibri" w:cs="Calibri"/>
+                <w:color w:val="000000"/>
+                <w:kern w:val="0"/>
+                <w:lang w:eastAsia="es-ES"/>
+                <w14:ligatures w14:val="none"/>
+              </w:rPr>
+              <w:t>madrid</w:t>
+            </w:r>
+            <w:proofErr w:type="spellEnd"/>
           </w:p>
         </w:tc>
         <w:tc>
@@ -72,16 +74,18 @@
                 <w14:ligatures w14:val="none"/>
               </w:rPr>
             </w:pPr>
-            <w:r>
-              <w:rPr>
-                <w:rFonts w:ascii="Calibri" w:eastAsia="Times New Roman" w:hAnsi="Calibri" w:cs="Calibri"/>
-                <w:color w:val="000000"/>
-                <w:kern w:val="0"/>
-                <w:lang w:eastAsia="es-ES"/>
-                <w14:ligatures w14:val="none"/>
-              </w:rPr>
-              <w:t>Barcelona</w:t>
-            </w:r>
+            <w:proofErr w:type="spellStart"/>
+            <w:r>
+              <w:rPr>
+                <w:rFonts w:ascii="Calibri" w:eastAsia="Times New Roman" w:hAnsi="Calibri" w:cs="Calibri"/>
+                <w:color w:val="000000"/>
+                <w:kern w:val="0"/>
+                <w:lang w:eastAsia="es-ES"/>
+                <w14:ligatures w14:val="none"/>
+              </w:rPr>
+              <w:t>barcelona</w:t>
+            </w:r>
+            <w:proofErr w:type="spellEnd"/>
           </w:p>
         </w:tc>
       </w:tr>
@@ -121,7 +125,17 @@
                 <w:lang w:eastAsia="es-ES"/>
                 <w14:ligatures w14:val="none"/>
               </w:rPr>
-              <w:t>Lazio</w:t>
+              <w:t>l</w:t>
+            </w:r>
+            <w:r>
+              <w:rPr>
+                <w:rFonts w:ascii="Calibri" w:eastAsia="Times New Roman" w:hAnsi="Calibri" w:cs="Calibri"/>
+                <w:color w:val="000000"/>
+                <w:kern w:val="0"/>
+                <w:lang w:eastAsia="es-ES"/>
+                <w14:ligatures w14:val="none"/>
+              </w:rPr>
+              <w:t>azio</w:t>
             </w:r>
             <w:proofErr w:type="spellEnd"/>
           </w:p>
@@ -144,16 +158,28 @@
                 <w14:ligatures w14:val="none"/>
               </w:rPr>
             </w:pPr>
-            <w:r>
-              <w:rPr>
-                <w:rFonts w:ascii="Calibri" w:eastAsia="Times New Roman" w:hAnsi="Calibri" w:cs="Calibri"/>
-                <w:color w:val="000000"/>
-                <w:kern w:val="0"/>
-                <w:lang w:eastAsia="es-ES"/>
-                <w14:ligatures w14:val="none"/>
-              </w:rPr>
-              <w:t>Betis</w:t>
-            </w:r>
+            <w:proofErr w:type="spellStart"/>
+            <w:r>
+              <w:rPr>
+                <w:rFonts w:ascii="Calibri" w:eastAsia="Times New Roman" w:hAnsi="Calibri" w:cs="Calibri"/>
+                <w:color w:val="000000"/>
+                <w:kern w:val="0"/>
+                <w:lang w:eastAsia="es-ES"/>
+                <w14:ligatures w14:val="none"/>
+              </w:rPr>
+              <w:t>b</w:t>
+            </w:r>
+            <w:r>
+              <w:rPr>
+                <w:rFonts w:ascii="Calibri" w:eastAsia="Times New Roman" w:hAnsi="Calibri" w:cs="Calibri"/>
+                <w:color w:val="000000"/>
+                <w:kern w:val="0"/>
+                <w:lang w:eastAsia="es-ES"/>
+                <w14:ligatures w14:val="none"/>
+              </w:rPr>
+              <w:t>etis</w:t>
+            </w:r>
+            <w:proofErr w:type="spellEnd"/>
           </w:p>
         </w:tc>
       </w:tr>
@@ -184,16 +210,6 @@
                 <w14:ligatures w14:val="none"/>
               </w:rPr>
             </w:pPr>
-            <w:r>
-              <w:rPr>
-                <w:rFonts w:ascii="Calibri" w:eastAsia="Times New Roman" w:hAnsi="Calibri" w:cs="Calibri"/>
-                <w:color w:val="000000"/>
-                <w:kern w:val="0"/>
-                <w:lang w:eastAsia="es-ES"/>
-                <w14:ligatures w14:val="none"/>
-              </w:rPr>
-              <w:t xml:space="preserve">Bayern </w:t>
-            </w:r>
             <w:proofErr w:type="spellStart"/>
             <w:r>
               <w:rPr>
@@ -203,9 +219,29 @@
                 <w:lang w:eastAsia="es-ES"/>
                 <w14:ligatures w14:val="none"/>
               </w:rPr>
-              <w:t>Munich</w:t>
+              <w:t>b</w:t>
+            </w:r>
+            <w:r>
+              <w:rPr>
+                <w:rFonts w:ascii="Calibri" w:eastAsia="Times New Roman" w:hAnsi="Calibri" w:cs="Calibri"/>
+                <w:color w:val="000000"/>
+                <w:kern w:val="0"/>
+                <w:lang w:eastAsia="es-ES"/>
+                <w14:ligatures w14:val="none"/>
+              </w:rPr>
+              <w:t>ayern</w:t>
             </w:r>
             <w:proofErr w:type="spellEnd"/>
+            <w:r>
+              <w:rPr>
+                <w:rFonts w:ascii="Calibri" w:eastAsia="Times New Roman" w:hAnsi="Calibri" w:cs="Calibri"/>
+                <w:color w:val="000000"/>
+                <w:kern w:val="0"/>
+                <w:lang w:eastAsia="es-ES"/>
+                <w14:ligatures w14:val="none"/>
+              </w:rPr>
+              <w:t xml:space="preserve"> </w:t>
+            </w:r>
           </w:p>
         </w:tc>
         <w:tc>
@@ -226,16 +262,48 @@
                 <w14:ligatures w14:val="none"/>
               </w:rPr>
             </w:pPr>
-            <w:r>
-              <w:rPr>
-                <w:rFonts w:ascii="Calibri" w:eastAsia="Times New Roman" w:hAnsi="Calibri" w:cs="Calibri"/>
-                <w:color w:val="000000"/>
-                <w:kern w:val="0"/>
-                <w:lang w:eastAsia="es-ES"/>
-                <w14:ligatures w14:val="none"/>
-              </w:rPr>
-              <w:t>Manchester City</w:t>
-            </w:r>
+            <w:proofErr w:type="spellStart"/>
+            <w:r>
+              <w:rPr>
+                <w:rFonts w:ascii="Calibri" w:eastAsia="Times New Roman" w:hAnsi="Calibri" w:cs="Calibri"/>
+                <w:color w:val="000000"/>
+                <w:kern w:val="0"/>
+                <w:lang w:eastAsia="es-ES"/>
+                <w14:ligatures w14:val="none"/>
+              </w:rPr>
+              <w:t>m</w:t>
+            </w:r>
+            <w:r>
+              <w:rPr>
+                <w:rFonts w:ascii="Calibri" w:eastAsia="Times New Roman" w:hAnsi="Calibri" w:cs="Calibri"/>
+                <w:color w:val="000000"/>
+                <w:kern w:val="0"/>
+                <w:lang w:eastAsia="es-ES"/>
+                <w14:ligatures w14:val="none"/>
+              </w:rPr>
+              <w:t>anchester</w:t>
+            </w:r>
+            <w:r>
+              <w:rPr>
+                <w:rFonts w:ascii="Calibri" w:eastAsia="Times New Roman" w:hAnsi="Calibri" w:cs="Calibri"/>
+                <w:color w:val="000000"/>
+                <w:kern w:val="0"/>
+                <w:lang w:eastAsia="es-ES"/>
+                <w14:ligatures w14:val="none"/>
+              </w:rPr>
+              <w:t>c</w:t>
+            </w:r>
+            <w:r>
+              <w:rPr>
+                <w:rFonts w:ascii="Calibri" w:eastAsia="Times New Roman" w:hAnsi="Calibri" w:cs="Calibri"/>
+                <w:color w:val="000000"/>
+                <w:kern w:val="0"/>
+                <w:lang w:eastAsia="es-ES"/>
+                <w14:ligatures w14:val="none"/>
+              </w:rPr>
+              <w:t>ity</w:t>
+            </w:r>
+            <w:proofErr w:type="spellEnd"/>
           </w:p>
         </w:tc>
       </w:tr>
@@ -266,16 +334,6 @@
                 <w14:ligatures w14:val="none"/>
               </w:rPr>
             </w:pPr>
-            <w:r>
-              <w:rPr>
-                <w:rFonts w:ascii="Calibri" w:eastAsia="Times New Roman" w:hAnsi="Calibri" w:cs="Calibri"/>
-                <w:color w:val="000000"/>
-                <w:kern w:val="0"/>
-                <w:lang w:eastAsia="es-ES"/>
-                <w14:ligatures w14:val="none"/>
-              </w:rPr>
-              <w:t xml:space="preserve">Sporting </w:t>
-            </w:r>
             <w:proofErr w:type="spellStart"/>
             <w:r>
               <w:rPr>
@@ -285,9 +343,29 @@
                 <w:lang w:eastAsia="es-ES"/>
                 <w14:ligatures w14:val="none"/>
               </w:rPr>
-              <w:t>Gijon</w:t>
+              <w:t>s</w:t>
+            </w:r>
+            <w:r>
+              <w:rPr>
+                <w:rFonts w:ascii="Calibri" w:eastAsia="Times New Roman" w:hAnsi="Calibri" w:cs="Calibri"/>
+                <w:color w:val="000000"/>
+                <w:kern w:val="0"/>
+                <w:lang w:eastAsia="es-ES"/>
+                <w14:ligatures w14:val="none"/>
+              </w:rPr>
+              <w:t>porting</w:t>
             </w:r>
             <w:proofErr w:type="spellEnd"/>
+            <w:r>
+              <w:rPr>
+                <w:rFonts w:ascii="Calibri" w:eastAsia="Times New Roman" w:hAnsi="Calibri" w:cs="Calibri"/>
+                <w:color w:val="000000"/>
+                <w:kern w:val="0"/>
+                <w:lang w:eastAsia="es-ES"/>
+                <w14:ligatures w14:val="none"/>
+              </w:rPr>
+              <w:t xml:space="preserve"> </w:t>
+            </w:r>
           </w:p>
         </w:tc>
         <w:tc>
@@ -316,20 +394,18 @@
                 <w:lang w:eastAsia="es-ES"/>
                 <w14:ligatures w14:val="none"/>
               </w:rPr>
-              <w:t xml:space="preserve">Inter </w:t>
-            </w:r>
-            <w:proofErr w:type="spellStart"/>
-            <w:r>
-              <w:rPr>
-                <w:rFonts w:ascii="Calibri" w:eastAsia="Times New Roman" w:hAnsi="Calibri" w:cs="Calibri"/>
-                <w:color w:val="000000"/>
-                <w:kern w:val="0"/>
-                <w:lang w:eastAsia="es-ES"/>
-                <w14:ligatures w14:val="none"/>
-              </w:rPr>
-              <w:t>Milan</w:t>
-            </w:r>
-            <w:proofErr w:type="spellEnd"/>
+              <w:t>i</w:t>
+            </w:r>
+            <w:r>
+              <w:rPr>
+                <w:rFonts w:ascii="Calibri" w:eastAsia="Times New Roman" w:hAnsi="Calibri" w:cs="Calibri"/>
+                <w:color w:val="000000"/>
+                <w:kern w:val="0"/>
+                <w:lang w:eastAsia="es-ES"/>
+                <w14:ligatures w14:val="none"/>
+              </w:rPr>
+              <w:t xml:space="preserve">nter </w:t>
+            </w:r>
           </w:p>
         </w:tc>
       </w:tr>
@@ -360,16 +436,18 @@
                 <w14:ligatures w14:val="none"/>
               </w:rPr>
             </w:pPr>
-            <w:r>
-              <w:rPr>
-                <w:rFonts w:ascii="Calibri" w:eastAsia="Times New Roman" w:hAnsi="Calibri" w:cs="Calibri"/>
-                <w:color w:val="000000"/>
-                <w:kern w:val="0"/>
-                <w:lang w:eastAsia="es-ES"/>
-                <w14:ligatures w14:val="none"/>
-              </w:rPr>
-              <w:t>PSG</w:t>
-            </w:r>
+            <w:proofErr w:type="spellStart"/>
+            <w:r>
+              <w:rPr>
+                <w:rFonts w:ascii="Calibri" w:eastAsia="Times New Roman" w:hAnsi="Calibri" w:cs="Calibri"/>
+                <w:color w:val="000000"/>
+                <w:kern w:val="0"/>
+                <w:lang w:eastAsia="es-ES"/>
+                <w14:ligatures w14:val="none"/>
+              </w:rPr>
+              <w:t>psg</w:t>
+            </w:r>
+            <w:proofErr w:type="spellEnd"/>
           </w:p>
         </w:tc>
         <w:tc>
@@ -398,7 +476,17 @@
                 <w:lang w:eastAsia="es-ES"/>
                 <w14:ligatures w14:val="none"/>
               </w:rPr>
-              <w:t>Arsenal</w:t>
+              <w:t>a</w:t>
+            </w:r>
+            <w:r>
+              <w:rPr>
+                <w:rFonts w:ascii="Calibri" w:eastAsia="Times New Roman" w:hAnsi="Calibri" w:cs="Calibri"/>
+                <w:color w:val="000000"/>
+                <w:kern w:val="0"/>
+                <w:lang w:eastAsia="es-ES"/>
+                <w14:ligatures w14:val="none"/>
+              </w:rPr>
+              <w:t>rsenal</w:t>
             </w:r>
           </w:p>
         </w:tc>

</xml_diff>